<commit_message>
ainda a completar o Relatório.docx
</commit_message>
<xml_diff>
--- a/Relat�rio.docx
+++ b/Relat�rio.docx
@@ -1,6 +1,6 @@
 
 <file path=word/document.xml><?xml version="1.0" encoding="utf-8"?>
-<w:document xmlns:wpc="http://schemas.microsoft.com/office/word/2010/wordprocessingCanvas" xmlns:mc="http://schemas.openxmlformats.org/markup-compatibility/2006" xmlns:o="urn:schemas-microsoft-com:office:office" xmlns:r="http://schemas.openxmlformats.org/officeDocument/2006/relationships" xmlns:m="http://schemas.openxmlformats.org/officeDocument/2006/math" xmlns:v="urn:schemas-microsoft-com:vml" xmlns:wp14="http://schemas.microsoft.com/office/word/2010/wordprocessingDrawing" xmlns:wp="http://schemas.openxmlformats.org/drawingml/2006/wordprocessingDrawing" xmlns:w10="urn:schemas-microsoft-com:office:word" xmlns:w="http://schemas.openxmlformats.org/wordprocessingml/2006/main" xmlns:w14="http://schemas.microsoft.com/office/word/2010/wordml" xmlns:wpg="http://schemas.microsoft.com/office/word/2010/wordprocessingGroup" xmlns:wpi="http://schemas.microsoft.com/office/word/2010/wordprocessingInk" xmlns:wne="http://schemas.microsoft.com/office/word/2006/wordml" xmlns:wps="http://schemas.microsoft.com/office/word/2010/wordprocessingShape" mc:Ignorable="w14 wp14">
+<w:document xmlns:ve="http://schemas.openxmlformats.org/markup-compatibility/2006" xmlns:o="urn:schemas-microsoft-com:office:office" xmlns:r="http://schemas.openxmlformats.org/officeDocument/2006/relationships" xmlns:m="http://schemas.openxmlformats.org/officeDocument/2006/math" xmlns:v="urn:schemas-microsoft-com:vml" xmlns:wp="http://schemas.openxmlformats.org/drawingml/2006/wordprocessingDrawing" xmlns:w10="urn:schemas-microsoft-com:office:word" xmlns:w="http://schemas.openxmlformats.org/wordprocessingml/2006/main" xmlns:wne="http://schemas.microsoft.com/office/word/2006/wordml">
   <w:body>
     <w:p>
       <w:r>
@@ -32,7 +32,7 @@
                     <pic:cNvPicPr/>
                   </pic:nvPicPr>
                   <pic:blipFill>
-                    <a:blip r:embed="rId9" cstate="print"/>
+                    <a:blip r:embed="rId8" cstate="print"/>
                     <a:stretch>
                       <a:fillRect/>
                     </a:stretch>
@@ -570,7 +570,6 @@
           <w:docPartUnique/>
         </w:docPartObj>
       </w:sdtPr>
-      <w:sdtEndPr/>
       <w:sdtContent>
         <w:p>
           <w:pPr>
@@ -1533,7 +1532,7 @@
     </w:p>
     <w:p>
       <w:pPr>
-        <w:pStyle w:val="Cabealho1"/>
+        <w:pStyle w:val="Ttulo1"/>
       </w:pPr>
       <w:bookmarkStart w:id="0" w:name="_Toc293350931"/>
       <w:r>
@@ -1636,12 +1635,28 @@
           <w:sz w:val="24"/>
           <w:szCs w:val="24"/>
         </w:rPr>
-        <w:t xml:space="preserve">o modo que foi resolvido problema </w:t>
-      </w:r>
-    </w:p>
-    <w:p>
-      <w:pPr>
-        <w:pStyle w:val="Cabealho2"/>
+        <w:t xml:space="preserve">o modo que foi resolvido </w:t>
+      </w:r>
+      <w:r>
+        <w:rPr>
+          <w:rFonts w:ascii="Times New Roman" w:hAnsi="Times New Roman" w:cs="Times New Roman"/>
+          <w:sz w:val="24"/>
+          <w:szCs w:val="24"/>
+        </w:rPr>
+        <w:t xml:space="preserve">o trabalho </w:t>
+      </w:r>
+      <w:r>
+        <w:rPr>
+          <w:rFonts w:ascii="Times New Roman" w:hAnsi="Times New Roman" w:cs="Times New Roman"/>
+          <w:sz w:val="24"/>
+          <w:szCs w:val="24"/>
+        </w:rPr>
+        <w:t xml:space="preserve"> </w:t>
+      </w:r>
+    </w:p>
+    <w:p>
+      <w:pPr>
+        <w:pStyle w:val="Ttulo2"/>
       </w:pPr>
       <w:bookmarkStart w:id="1" w:name="_Toc293350932"/>
       <w:r>
@@ -1664,30 +1679,78 @@
         <w:t xml:space="preserve">O trabalho consiste na criação de arquitectura Peer-to-Peer </w:t>
       </w:r>
       <w:r>
-        <w:t xml:space="preserve">de procura de referencias musicais. Esta arquitectura consiste em que um utilizador(Peer) consiga efectuar </w:t>
+        <w:t>de procura de referê</w:t>
+      </w:r>
+      <w:r>
+        <w:t xml:space="preserve">ncias musicais. </w:t>
+      </w:r>
+      <w:r>
+        <w:t xml:space="preserve">A </w:t>
+      </w:r>
+      <w:r>
+        <w:t>arquitectura consiste em que um utilizador(</w:t>
+      </w:r>
+      <w:proofErr w:type="spellStart"/>
+      <w:r>
+        <w:t>Peer</w:t>
+      </w:r>
+      <w:proofErr w:type="spellEnd"/>
+      <w:r>
+        <w:t xml:space="preserve">) consiga efectuar </w:t>
+      </w:r>
+      <w:r>
+        <w:t xml:space="preserve">pesquisas de músicas pelos </w:t>
+      </w:r>
+      <w:proofErr w:type="spellStart"/>
+      <w:r>
+        <w:t>Peers</w:t>
+      </w:r>
+      <w:proofErr w:type="spellEnd"/>
+      <w:r>
+        <w:t xml:space="preserve"> que conhece.  Caso o </w:t>
+      </w:r>
+      <w:proofErr w:type="spellStart"/>
+      <w:r>
+        <w:t>Peer</w:t>
+      </w:r>
+      <w:proofErr w:type="spellEnd"/>
+      <w:r>
+        <w:t xml:space="preserve"> que foi efectuado essa pesquisa não conter a música em questão, então reencaminha o pedido para os </w:t>
+      </w:r>
+      <w:proofErr w:type="spellStart"/>
+      <w:r>
+        <w:t>Peers</w:t>
+      </w:r>
+      <w:proofErr w:type="spellEnd"/>
+      <w:r>
+        <w:t xml:space="preserve"> que conhece, como é mostrado na figura.</w:t>
       </w:r>
     </w:p>
     <w:p/>
     <w:p>
       <w:r>
-        <w:rPr>
-          <w:rStyle w:val="Refdecomentrio"/>
-        </w:rPr>
-        <w:commentReference w:id="2"/>
-      </w:r>
-    </w:p>
-    <w:p>
-      <w:pPr>
-        <w:pStyle w:val="Cabealho2"/>
-      </w:pPr>
-      <w:bookmarkStart w:id="3" w:name="_Toc293350933"/>
+        <w:t>Figura</w:t>
+      </w:r>
+    </w:p>
+    <w:p/>
+    <w:p/>
+    <w:p>
+      <w:r>
+        <w:t xml:space="preserve">  </w:t>
+      </w:r>
+    </w:p>
+    <w:p>
+      <w:pPr>
+        <w:pStyle w:val="Ttulo2"/>
+      </w:pPr>
+      <w:bookmarkStart w:id="2" w:name="_Toc293350933"/>
       <w:r>
         <w:t>1.2</w:t>
       </w:r>
       <w:r>
         <w:t xml:space="preserve"> Organização do documento</w:t>
       </w:r>
-      <w:bookmarkEnd w:id="3"/>
+      <w:bookmarkEnd w:id="2"/>
     </w:p>
     <w:p>
       <w:pPr>
@@ -1889,39 +1952,6 @@
       </w:r>
     </w:p>
     <w:p/>
-    <w:p>
-      <w:pPr>
-        <w:spacing w:line="360" w:lineRule="auto"/>
-        <w:jc w:val="both"/>
-        <w:rPr>
-          <w:rFonts w:ascii="Times New Roman" w:hAnsi="Times New Roman" w:cs="Times New Roman"/>
-          <w:sz w:val="24"/>
-          <w:szCs w:val="24"/>
-        </w:rPr>
-      </w:pPr>
-    </w:p>
-    <w:p>
-      <w:pPr>
-        <w:spacing w:line="360" w:lineRule="auto"/>
-        <w:jc w:val="both"/>
-        <w:rPr>
-          <w:rFonts w:ascii="Times New Roman" w:hAnsi="Times New Roman" w:cs="Times New Roman"/>
-          <w:sz w:val="24"/>
-          <w:szCs w:val="24"/>
-        </w:rPr>
-      </w:pPr>
-    </w:p>
-    <w:p>
-      <w:pPr>
-        <w:spacing w:line="360" w:lineRule="auto"/>
-        <w:jc w:val="both"/>
-        <w:rPr>
-          <w:rFonts w:ascii="Times New Roman" w:hAnsi="Times New Roman" w:cs="Times New Roman"/>
-          <w:sz w:val="24"/>
-          <w:szCs w:val="24"/>
-        </w:rPr>
-      </w:pPr>
-    </w:p>
     <w:p>
       <w:pPr>
         <w:spacing w:line="360" w:lineRule="auto"/>
@@ -1969,9 +1999,9 @@
     </w:p>
     <w:p>
       <w:pPr>
-        <w:pStyle w:val="Cabealho1"/>
-      </w:pPr>
-      <w:bookmarkStart w:id="4" w:name="_Toc293350934"/>
+        <w:pStyle w:val="Ttulo1"/>
+      </w:pPr>
+      <w:bookmarkStart w:id="3" w:name="_Toc293350934"/>
       <w:r>
         <w:lastRenderedPageBreak/>
         <w:t>2.</w:t>
@@ -1982,7 +2012,7 @@
       <w:r>
         <w:t>Planeamento do Trabalho</w:t>
       </w:r>
-      <w:bookmarkEnd w:id="4"/>
+      <w:bookmarkEnd w:id="3"/>
     </w:p>
     <w:p>
       <w:pPr>
@@ -1997,25 +2027,42 @@
     </w:p>
     <w:p>
       <w:pPr>
-        <w:pStyle w:val="Cabealho2"/>
-      </w:pPr>
-      <w:bookmarkStart w:id="5" w:name="_Toc293350935"/>
+        <w:pStyle w:val="Ttulo2"/>
+      </w:pPr>
+      <w:bookmarkStart w:id="4" w:name="_Toc293350935"/>
       <w:r>
         <w:t xml:space="preserve">2.1 </w:t>
       </w:r>
       <w:r>
         <w:t>Introdução</w:t>
       </w:r>
-      <w:bookmarkEnd w:id="5"/>
-    </w:p>
-    <w:p>
-      <w:pPr>
-        <w:rPr>
-          <w:rFonts w:ascii="Times New Roman" w:hAnsi="Times New Roman" w:cs="Times New Roman"/>
-          <w:sz w:val="24"/>
-          <w:szCs w:val="24"/>
-        </w:rPr>
-      </w:pPr>
+      <w:bookmarkEnd w:id="4"/>
+    </w:p>
+    <w:p>
+      <w:pPr>
+        <w:rPr>
+          <w:rFonts w:ascii="Times New Roman" w:hAnsi="Times New Roman" w:cs="Times New Roman"/>
+          <w:sz w:val="24"/>
+          <w:szCs w:val="24"/>
+        </w:rPr>
+      </w:pPr>
+    </w:p>
+    <w:p>
+      <w:pPr>
+        <w:rPr>
+          <w:rFonts w:ascii="Times New Roman" w:hAnsi="Times New Roman" w:cs="Times New Roman"/>
+          <w:sz w:val="24"/>
+          <w:szCs w:val="24"/>
+        </w:rPr>
+      </w:pPr>
+      <w:r>
+        <w:rPr>
+          <w:rFonts w:ascii="Times New Roman" w:hAnsi="Times New Roman" w:cs="Times New Roman"/>
+          <w:sz w:val="24"/>
+          <w:szCs w:val="24"/>
+        </w:rPr>
+        <w:t>Esta secção é abordado o planeamento que foi efectuado para resolução do trabalho.</w:t>
+      </w:r>
     </w:p>
     <w:p>
       <w:pPr>
@@ -2027,50 +2074,110 @@
           <w:szCs w:val="24"/>
         </w:rPr>
       </w:pPr>
-      <w:r>
-        <w:rPr>
-          <w:rFonts w:ascii="Times New Roman" w:hAnsi="Times New Roman" w:cs="Times New Roman"/>
-          <w:sz w:val="24"/>
-          <w:szCs w:val="24"/>
-        </w:rPr>
-        <w:tab/>
-      </w:r>
-    </w:p>
-    <w:p>
-      <w:pPr>
-        <w:spacing w:line="360" w:lineRule="auto"/>
-        <w:jc w:val="both"/>
-        <w:rPr>
-          <w:rFonts w:ascii="Times New Roman" w:hAnsi="Times New Roman" w:cs="Times New Roman"/>
-          <w:sz w:val="24"/>
-          <w:szCs w:val="24"/>
-        </w:rPr>
-      </w:pPr>
-    </w:p>
-    <w:p>
-      <w:pPr>
-        <w:rPr>
-          <w:rFonts w:asciiTheme="majorHAnsi" w:eastAsiaTheme="majorEastAsia" w:hAnsiTheme="majorHAnsi" w:cstheme="majorBidi"/>
-          <w:b/>
-          <w:bCs/>
-          <w:color w:val="4F81BD" w:themeColor="accent1"/>
-          <w:sz w:val="26"/>
-          <w:szCs w:val="26"/>
-        </w:rPr>
-      </w:pPr>
-    </w:p>
-    <w:p>
-      <w:pPr>
-        <w:pStyle w:val="Cabealho2"/>
-      </w:pPr>
-      <w:bookmarkStart w:id="6" w:name="_Toc293350936"/>
+    </w:p>
+    <w:p>
+      <w:pPr>
+        <w:pStyle w:val="Ttulo2"/>
+      </w:pPr>
+      <w:bookmarkStart w:id="5" w:name="_Toc293350936"/>
       <w:r>
         <w:t xml:space="preserve">2.2 </w:t>
       </w:r>
       <w:r>
         <w:t>Estrutura</w:t>
       </w:r>
-      <w:bookmarkEnd w:id="6"/>
+      <w:bookmarkEnd w:id="5"/>
+    </w:p>
+    <w:p/>
+    <w:p>
+      <w:r>
+        <w:t xml:space="preserve">Um </w:t>
+      </w:r>
+      <w:proofErr w:type="spellStart"/>
+      <w:r>
+        <w:t>Peer</w:t>
+      </w:r>
+      <w:proofErr w:type="spellEnd"/>
+      <w:r>
+        <w:t xml:space="preserve"> pode efectuar as seguintes operações:</w:t>
+      </w:r>
+    </w:p>
+    <w:p>
+      <w:pPr>
+        <w:pStyle w:val="PargrafodaLista"/>
+        <w:numPr>
+          <w:ilvl w:val="0"/>
+          <w:numId w:val="15"/>
+        </w:numPr>
+      </w:pPr>
+      <w:r>
+        <w:t>Pesquisa de uma musica</w:t>
+      </w:r>
+      <w:r>
+        <w:t>;</w:t>
+      </w:r>
+    </w:p>
+    <w:p>
+      <w:pPr>
+        <w:pStyle w:val="PargrafodaLista"/>
+        <w:numPr>
+          <w:ilvl w:val="0"/>
+          <w:numId w:val="15"/>
+        </w:numPr>
+      </w:pPr>
+      <w:r>
+        <w:t xml:space="preserve">Responder ao pedido de um </w:t>
+      </w:r>
+      <w:proofErr w:type="spellStart"/>
+      <w:r>
+        <w:t>Peer</w:t>
+      </w:r>
+      <w:proofErr w:type="spellEnd"/>
+      <w:r>
+        <w:t>;</w:t>
+      </w:r>
+    </w:p>
+    <w:p>
+      <w:pPr>
+        <w:pStyle w:val="PargrafodaLista"/>
+        <w:numPr>
+          <w:ilvl w:val="0"/>
+          <w:numId w:val="15"/>
+        </w:numPr>
+      </w:pPr>
+      <w:r>
+        <w:t>Pedir a listas de utilizadores(</w:t>
+      </w:r>
+      <w:proofErr w:type="spellStart"/>
+      <w:r>
+        <w:t>Peers</w:t>
+      </w:r>
+      <w:proofErr w:type="spellEnd"/>
+      <w:r>
+        <w:t xml:space="preserve">) que </w:t>
+      </w:r>
+      <w:r>
+        <w:t>aos</w:t>
+      </w:r>
+      <w:r>
+        <w:t xml:space="preserve"> </w:t>
+      </w:r>
+      <w:proofErr w:type="spellStart"/>
+      <w:r>
+        <w:t>Peers</w:t>
+      </w:r>
+      <w:proofErr w:type="spellEnd"/>
+      <w:r>
+        <w:t xml:space="preserve"> conhece</w:t>
+      </w:r>
+      <w:r>
+        <w:t>.;</w:t>
+      </w:r>
+    </w:p>
+    <w:p>
+      <w:pPr>
+        <w:pStyle w:val="PargrafodaLista"/>
+      </w:pPr>
     </w:p>
     <w:p>
       <w:pPr>
@@ -2101,14 +2208,14 @@
     </w:p>
     <w:p>
       <w:pPr>
-        <w:pStyle w:val="Cabealho2"/>
+        <w:pStyle w:val="Ttulo2"/>
         <w:rPr>
           <w:rFonts w:eastAsiaTheme="minorEastAsia"/>
           <w:u w:val="single"/>
         </w:rPr>
       </w:pPr>
-      <w:bookmarkStart w:id="7" w:name="_Ref291760242"/>
-      <w:bookmarkStart w:id="8" w:name="_Toc293350937"/>
+      <w:bookmarkStart w:id="6" w:name="_Ref291760242"/>
+      <w:bookmarkStart w:id="7" w:name="_Toc293350937"/>
       <w:r>
         <w:rPr>
           <w:rFonts w:eastAsiaTheme="minorEastAsia"/>
@@ -2127,14 +2234,20 @@
         </w:rPr>
         <w:t xml:space="preserve"> </w:t>
       </w:r>
+      <w:bookmarkEnd w:id="6"/>
+      <w:r>
+        <w:rPr>
+          <w:rFonts w:eastAsiaTheme="minorEastAsia"/>
+        </w:rPr>
+        <w:t xml:space="preserve">Problemas </w:t>
+      </w:r>
       <w:bookmarkEnd w:id="7"/>
       <w:r>
         <w:rPr>
           <w:rFonts w:eastAsiaTheme="minorEastAsia"/>
         </w:rPr>
-        <w:t>Problemas encontrados</w:t>
-      </w:r>
-      <w:bookmarkEnd w:id="8"/>
+        <w:t>conhecidos</w:t>
+      </w:r>
     </w:p>
     <w:p>
       <w:pPr>
@@ -2150,18 +2263,70 @@
         <w:spacing w:line="360" w:lineRule="auto"/>
         <w:jc w:val="both"/>
         <w:rPr>
-          <w:rFonts w:ascii="Times New Roman" w:eastAsiaTheme="minorEastAsia" w:hAnsi="Times New Roman" w:cs="Times New Roman"/>
-          <w:sz w:val="24"/>
-          <w:szCs w:val="24"/>
-        </w:rPr>
-      </w:pPr>
-      <w:r>
-        <w:rPr>
-          <w:rFonts w:ascii="Times New Roman" w:hAnsi="Times New Roman" w:cs="Times New Roman"/>
-          <w:sz w:val="24"/>
-          <w:szCs w:val="24"/>
-        </w:rPr>
-        <w:tab/>
+          <w:rFonts w:ascii="Times New Roman" w:hAnsi="Times New Roman" w:cs="Times New Roman"/>
+          <w:sz w:val="24"/>
+          <w:szCs w:val="24"/>
+        </w:rPr>
+      </w:pPr>
+      <w:r>
+        <w:rPr>
+          <w:rFonts w:ascii="Times New Roman" w:hAnsi="Times New Roman" w:cs="Times New Roman"/>
+          <w:sz w:val="24"/>
+          <w:szCs w:val="24"/>
+        </w:rPr>
+        <w:t xml:space="preserve">O </w:t>
+      </w:r>
+      <w:proofErr w:type="spellStart"/>
+      <w:r>
+        <w:rPr>
+          <w:rFonts w:ascii="Times New Roman" w:hAnsi="Times New Roman" w:cs="Times New Roman"/>
+          <w:sz w:val="24"/>
+          <w:szCs w:val="24"/>
+        </w:rPr>
+        <w:t>peer</w:t>
+      </w:r>
+      <w:proofErr w:type="spellEnd"/>
+      <w:r>
+        <w:rPr>
+          <w:rFonts w:ascii="Times New Roman" w:hAnsi="Times New Roman" w:cs="Times New Roman"/>
+          <w:sz w:val="24"/>
+          <w:szCs w:val="24"/>
+        </w:rPr>
+        <w:t xml:space="preserve"> pode efectuar uma operação apresenta anteriormente</w:t>
+      </w:r>
+      <w:r>
+        <w:rPr>
+          <w:rFonts w:ascii="Times New Roman" w:hAnsi="Times New Roman" w:cs="Times New Roman"/>
+          <w:sz w:val="24"/>
+          <w:szCs w:val="24"/>
+        </w:rPr>
+        <w:t>,</w:t>
+      </w:r>
+      <w:r>
+        <w:rPr>
+          <w:rFonts w:ascii="Times New Roman" w:hAnsi="Times New Roman" w:cs="Times New Roman"/>
+          <w:sz w:val="24"/>
+          <w:szCs w:val="24"/>
+        </w:rPr>
+        <w:t xml:space="preserve"> a um </w:t>
+      </w:r>
+      <w:proofErr w:type="spellStart"/>
+      <w:r>
+        <w:rPr>
+          <w:rFonts w:ascii="Times New Roman" w:hAnsi="Times New Roman" w:cs="Times New Roman"/>
+          <w:sz w:val="24"/>
+          <w:szCs w:val="24"/>
+        </w:rPr>
+        <w:t>peer</w:t>
+      </w:r>
+      <w:proofErr w:type="spellEnd"/>
+      <w:r>
+        <w:rPr>
+          <w:rFonts w:ascii="Times New Roman" w:hAnsi="Times New Roman" w:cs="Times New Roman"/>
+          <w:sz w:val="24"/>
+          <w:szCs w:val="24"/>
+        </w:rPr>
+        <w:t xml:space="preserve"> que não se encontra ligado.</w:t>
       </w:r>
     </w:p>
     <w:p>
@@ -2169,7 +2334,7 @@
         <w:spacing w:line="360" w:lineRule="auto"/>
         <w:jc w:val="both"/>
         <w:rPr>
-          <w:rFonts w:ascii="Times New Roman" w:eastAsiaTheme="minorEastAsia" w:hAnsi="Times New Roman" w:cs="Times New Roman"/>
+          <w:rFonts w:ascii="Times New Roman" w:hAnsi="Times New Roman" w:cs="Times New Roman"/>
           <w:sz w:val="24"/>
           <w:szCs w:val="24"/>
         </w:rPr>
@@ -2180,6 +2345,17 @@
         <w:spacing w:line="360" w:lineRule="auto"/>
         <w:jc w:val="both"/>
         <w:rPr>
+          <w:rFonts w:ascii="Times New Roman" w:hAnsi="Times New Roman" w:cs="Times New Roman"/>
+          <w:sz w:val="24"/>
+          <w:szCs w:val="24"/>
+        </w:rPr>
+      </w:pPr>
+    </w:p>
+    <w:p>
+      <w:pPr>
+        <w:spacing w:line="360" w:lineRule="auto"/>
+        <w:jc w:val="both"/>
+        <w:rPr>
           <w:rFonts w:ascii="Times New Roman" w:eastAsiaTheme="minorEastAsia" w:hAnsi="Times New Roman" w:cs="Times New Roman"/>
           <w:sz w:val="24"/>
           <w:szCs w:val="24"/>
@@ -2188,29 +2364,40 @@
     </w:p>
     <w:p>
       <w:pPr>
+        <w:spacing w:line="360" w:lineRule="auto"/>
+        <w:jc w:val="both"/>
         <w:rPr>
           <w:rFonts w:ascii="Times New Roman" w:eastAsiaTheme="minorEastAsia" w:hAnsi="Times New Roman" w:cs="Times New Roman"/>
           <w:sz w:val="24"/>
           <w:szCs w:val="24"/>
         </w:rPr>
       </w:pPr>
-      <w:r>
+    </w:p>
+    <w:p>
+      <w:pPr>
         <w:rPr>
           <w:rFonts w:ascii="Times New Roman" w:eastAsiaTheme="minorEastAsia" w:hAnsi="Times New Roman" w:cs="Times New Roman"/>
           <w:sz w:val="24"/>
           <w:szCs w:val="24"/>
         </w:rPr>
+      </w:pPr>
+      <w:r>
+        <w:rPr>
+          <w:rFonts w:ascii="Times New Roman" w:eastAsiaTheme="minorEastAsia" w:hAnsi="Times New Roman" w:cs="Times New Roman"/>
+          <w:sz w:val="24"/>
+          <w:szCs w:val="24"/>
+        </w:rPr>
         <w:br w:type="page"/>
       </w:r>
     </w:p>
     <w:p>
       <w:pPr>
-        <w:pStyle w:val="Cabealho1"/>
+        <w:pStyle w:val="Ttulo1"/>
         <w:rPr>
           <w:rFonts w:eastAsiaTheme="minorEastAsia"/>
         </w:rPr>
       </w:pPr>
-      <w:bookmarkStart w:id="9" w:name="_Toc293350938"/>
+      <w:bookmarkStart w:id="8" w:name="_Toc293350938"/>
       <w:r>
         <w:rPr>
           <w:rFonts w:eastAsiaTheme="minorEastAsia"/>
@@ -2224,7 +2411,7 @@
         </w:rPr>
         <w:t>Trabalho Desenvolvido</w:t>
       </w:r>
-      <w:bookmarkEnd w:id="9"/>
+      <w:bookmarkEnd w:id="8"/>
     </w:p>
     <w:p>
       <w:pPr>
@@ -2234,66 +2421,85 @@
     </w:p>
     <w:p>
       <w:pPr>
-        <w:pStyle w:val="Cabealho2"/>
-      </w:pPr>
-      <w:bookmarkStart w:id="10" w:name="_Toc293350939"/>
+        <w:pStyle w:val="Ttulo2"/>
+      </w:pPr>
+      <w:bookmarkStart w:id="9" w:name="_Toc293350939"/>
       <w:r>
         <w:t>3.1 Introdução</w:t>
       </w:r>
+      <w:bookmarkEnd w:id="9"/>
+    </w:p>
+    <w:p/>
+    <w:p>
+      <w:r>
+        <w:tab/>
+        <w:t xml:space="preserve">Nesta </w:t>
+      </w:r>
+      <w:r>
+        <w:t xml:space="preserve">secção irá ser explicada </w:t>
+      </w:r>
+      <w:r>
+        <w:t xml:space="preserve">as decisões tomadas durante a implementação nomeadamente o tratamento dado </w:t>
+      </w:r>
+      <w:r>
+        <w:t>à</w:t>
+      </w:r>
+      <w:r>
+        <w:t xml:space="preserve">s excepções de .NET Remoting, assim também como as técnicas </w:t>
+      </w:r>
+      <w:r>
+        <w:t xml:space="preserve">utilizadas para implementa da arquitectura </w:t>
+      </w:r>
+      <w:proofErr w:type="spellStart"/>
+      <w:r>
+        <w:t>Peer-to-Peer</w:t>
+      </w:r>
+      <w:proofErr w:type="spellEnd"/>
+      <w:r>
+        <w:t xml:space="preserve">. </w:t>
+      </w:r>
+    </w:p>
+    <w:p>
+      <w:r>
+        <w:tab/>
+        <w:t>Todo este trabalho foi implem</w:t>
+      </w:r>
+      <w:r>
+        <w:t>entado virado para a interface,</w:t>
+      </w:r>
+      <w:r>
+        <w:t xml:space="preserve"> de forma a permitir a alteração de qualquer um dos componentes mantendo os outros a funcionar.</w:t>
+      </w:r>
+      <w:bookmarkStart w:id="10" w:name="_Toc293350940"/>
+    </w:p>
+    <w:p>
+      <w:pPr>
+        <w:rPr>
+          <w:u w:val="single"/>
+        </w:rPr>
+      </w:pPr>
+    </w:p>
+    <w:p>
+      <w:pPr>
+        <w:pStyle w:val="Ttulo2"/>
+      </w:pPr>
+      <w:r>
+        <w:t xml:space="preserve">3.2 </w:t>
+      </w:r>
+      <w:r>
+        <w:t xml:space="preserve">Implementação </w:t>
+      </w:r>
+      <w:r>
+        <w:t>do Trabalho</w:t>
+      </w:r>
       <w:bookmarkEnd w:id="10"/>
-    </w:p>
-    <w:p>
-      <w:r>
-        <w:tab/>
-        <w:t xml:space="preserve">Nesta parte do relatório serão explicadas as decisões tomadas durante a implementação nomeadamente o tratamento dado ás excepções </w:t>
-      </w:r>
-      <w:proofErr w:type="gramStart"/>
-      <w:r>
-        <w:t>de .</w:t>
-      </w:r>
-      <w:proofErr w:type="gramEnd"/>
-      <w:r>
-        <w:t xml:space="preserve">NET Remoting, assim também como as técnicas usadas. </w:t>
-      </w:r>
-    </w:p>
-    <w:p>
-      <w:pPr>
-        <w:rPr>
-          <w:u w:val="single"/>
-        </w:rPr>
-      </w:pPr>
-      <w:r>
-        <w:tab/>
-        <w:t>Todo este trabalho foi implementado virado para a interface, onde faz sentido, de forma a permitir a alteração de qualquer um dos componentes mantendo os outros a funcionar.</w:t>
-      </w:r>
-    </w:p>
-    <w:p>
-      <w:pPr>
-        <w:pStyle w:val="Cabealho2"/>
-      </w:pPr>
-      <w:bookmarkStart w:id="11" w:name="_Toc293350940"/>
-    </w:p>
-    <w:p>
-      <w:pPr>
-        <w:pStyle w:val="Cabealho2"/>
-      </w:pPr>
-      <w:r>
-        <w:t xml:space="preserve">3.2 </w:t>
-      </w:r>
-      <w:r>
-        <w:t xml:space="preserve">Implementação </w:t>
-      </w:r>
-      <w:r>
-        <w:t>do Trabalho</w:t>
-      </w:r>
-      <w:bookmarkEnd w:id="11"/>
       <w:r>
         <w:t xml:space="preserve"> </w:t>
       </w:r>
     </w:p>
     <w:p>
       <w:pPr>
-        <w:pStyle w:val="Cabealho3"/>
+        <w:pStyle w:val="Ttulo3"/>
       </w:pPr>
       <w:r>
         <w:t xml:space="preserve">3.2.1 Objecto </w:t>
@@ -2304,6 +2510,7 @@
       </w:r>
       <w:proofErr w:type="spellEnd"/>
     </w:p>
+    <w:p/>
     <w:p>
       <w:pPr>
         <w:jc w:val="both"/>
@@ -2391,26 +2598,16 @@
       </w:r>
       <w:proofErr w:type="spellEnd"/>
       <w:r>
-        <w:t xml:space="preserve"> remoto, os dois </w:t>
+        <w:t xml:space="preserve"> remoto, os dois proxies para o contentor de </w:t>
       </w:r>
       <w:proofErr w:type="spellStart"/>
-      <w:proofErr w:type="gramStart"/>
-      <w:r>
-        <w:t>proxies</w:t>
+      <w:r>
+        <w:rPr>
+          <w:i/>
+        </w:rPr>
+        <w:t>peers</w:t>
       </w:r>
       <w:proofErr w:type="spellEnd"/>
-      <w:proofErr w:type="gramEnd"/>
-      <w:r>
-        <w:t xml:space="preserve"> para o contentor de </w:t>
-      </w:r>
-      <w:proofErr w:type="spellStart"/>
-      <w:r>
-        <w:rPr>
-          <w:i/>
-        </w:rPr>
-        <w:t>peers</w:t>
-      </w:r>
-      <w:proofErr w:type="spellEnd"/>
       <w:r>
         <w:t xml:space="preserve"> e para o </w:t>
       </w:r>
@@ -2429,7 +2626,7 @@
     </w:p>
     <w:p>
       <w:pPr>
-        <w:pStyle w:val="Cabealho3"/>
+        <w:pStyle w:val="Ttulo3"/>
       </w:pPr>
       <w:r>
         <w:t xml:space="preserve">3.2.2 Contentor de </w:t>
@@ -2529,32 +2726,24 @@
         <w:tab/>
         <w:t xml:space="preserve">Foi então necessário garantir que o acesso a esse estado partilhado é </w:t>
       </w:r>
+      <w:r>
+        <w:rPr>
+          <w:i/>
+        </w:rPr>
+        <w:t>thread safe</w:t>
+      </w:r>
+      <w:r>
+        <w:t xml:space="preserve"> através da utilização de monitores. Dado que este estado passa por uma lista que ao mesmo tempo que alguém consultava pode estar a ser alterada pelo próprio </w:t>
+      </w:r>
       <w:proofErr w:type="spellStart"/>
       <w:r>
         <w:rPr>
           <w:i/>
         </w:rPr>
-        <w:t>thread</w:t>
+        <w:t>peer</w:t>
       </w:r>
       <w:proofErr w:type="spellEnd"/>
       <w:r>
-        <w:rPr>
-          <w:i/>
-        </w:rPr>
-        <w:t xml:space="preserve"> safe</w:t>
-      </w:r>
-      <w:r>
-        <w:t xml:space="preserve"> através da utilização de monitores. Dado que este estado passa por uma lista que ao mesmo tempo que alguém consultava pode estar a ser alterada pelo próprio </w:t>
-      </w:r>
-      <w:proofErr w:type="spellStart"/>
-      <w:r>
-        <w:rPr>
-          <w:i/>
-        </w:rPr>
-        <w:t>peer</w:t>
-      </w:r>
-      <w:proofErr w:type="spellEnd"/>
-      <w:r>
         <w:t>,</w:t>
       </w:r>
       <w:r>
@@ -2563,7 +2752,7 @@
     </w:p>
     <w:p>
       <w:pPr>
-        <w:pStyle w:val="Cabealho3"/>
+        <w:pStyle w:val="Ttulo3"/>
       </w:pPr>
       <w:r>
         <w:t>3.2.3 Motor de Pesquisa</w:t>
@@ -2642,7 +2831,11 @@
         <w:t>, e não por retorno da função porque senão</w:t>
       </w:r>
       <w:r>
-        <w:t xml:space="preserve"> o retorno iria andar de </w:t>
+        <w:t xml:space="preserve"> o </w:t>
+      </w:r>
+      <w:r>
+        <w:lastRenderedPageBreak/>
+        <w:t xml:space="preserve">retorno iria andar de </w:t>
       </w:r>
       <w:proofErr w:type="spellStart"/>
       <w:r>
@@ -2694,8 +2887,8 @@
       <w:r>
         <w:t xml:space="preserve"> que tiver resposta a uma pesquisa irá avisar directamente o interessado.</w:t>
       </w:r>
-      <w:bookmarkStart w:id="12" w:name="_GoBack"/>
-      <w:bookmarkEnd w:id="12"/>
+      <w:bookmarkStart w:id="11" w:name="_GoBack"/>
+      <w:bookmarkEnd w:id="11"/>
       <w:r>
         <w:rPr>
           <w:i/>
@@ -2705,40 +2898,51 @@
     </w:p>
     <w:p>
       <w:pPr>
-        <w:pStyle w:val="Cabealho3"/>
-      </w:pPr>
-      <w:r>
-        <w:lastRenderedPageBreak/>
+        <w:pStyle w:val="Ttulo3"/>
+        <w:rPr>
+          <w:lang w:val="en-US"/>
+        </w:rPr>
+      </w:pPr>
+      <w:r>
+        <w:rPr>
+          <w:lang w:val="en-US"/>
+        </w:rPr>
         <w:t>3.</w:t>
       </w:r>
       <w:r>
+        <w:rPr>
+          <w:lang w:val="en-US"/>
+        </w:rPr>
         <w:t>2.</w:t>
       </w:r>
-      <w:proofErr w:type="gramStart"/>
-      <w:r>
+      <w:r>
+        <w:rPr>
+          <w:lang w:val="en-US"/>
+        </w:rPr>
         <w:t>2</w:t>
       </w:r>
       <w:r>
+        <w:rPr>
+          <w:lang w:val="en-US"/>
+        </w:rPr>
         <w:t xml:space="preserve"> </w:t>
       </w:r>
       <w:r>
-        <w:t xml:space="preserve"> </w:t>
-      </w:r>
-      <w:proofErr w:type="spellStart"/>
-      <w:r>
-        <w:t>Sponsors</w:t>
-      </w:r>
-      <w:proofErr w:type="spellEnd"/>
-      <w:proofErr w:type="gramEnd"/>
-      <w:r>
-        <w:t xml:space="preserve"> e Time-to-</w:t>
-      </w:r>
-      <w:proofErr w:type="spellStart"/>
-      <w:r>
-        <w:t>Live</w:t>
-      </w:r>
-      <w:proofErr w:type="spellEnd"/>
-      <w:r>
+        <w:rPr>
+          <w:lang w:val="en-US"/>
+        </w:rPr>
+        <w:t xml:space="preserve"> Sponsors</w:t>
+      </w:r>
+      <w:r>
+        <w:rPr>
+          <w:lang w:val="en-US"/>
+        </w:rPr>
+        <w:t xml:space="preserve"> e Time-to-Live</w:t>
+      </w:r>
+      <w:r>
+        <w:rPr>
+          <w:lang w:val="en-US"/>
+        </w:rPr>
         <w:tab/>
       </w:r>
     </w:p>
@@ -2758,7 +2962,15 @@
           <w:sz w:val="24"/>
           <w:szCs w:val="24"/>
         </w:rPr>
-        <w:t xml:space="preserve">Na nossa implementação temos dois tipos de chamada, um </w:t>
+        <w:t xml:space="preserve">Na </w:t>
+      </w:r>
+      <w:r>
+        <w:rPr>
+          <w:rFonts w:ascii="Times New Roman" w:hAnsi="Times New Roman" w:cs="Times New Roman"/>
+          <w:sz w:val="24"/>
+          <w:szCs w:val="24"/>
+        </w:rPr>
+        <w:t xml:space="preserve">implementação temos dois tipos de chamada, um </w:t>
       </w:r>
       <w:proofErr w:type="spellStart"/>
       <w:r>
@@ -3032,7 +3244,6 @@
         </w:rPr>
         <w:t xml:space="preserve"> foi optado colocar o </w:t>
       </w:r>
-      <w:proofErr w:type="gramStart"/>
       <w:r>
         <w:rPr>
           <w:rFonts w:ascii="Times New Roman" w:hAnsi="Times New Roman" w:cs="Times New Roman"/>
@@ -3042,7 +3253,6 @@
         </w:rPr>
         <w:t>sponsor</w:t>
       </w:r>
-      <w:proofErr w:type="gramEnd"/>
       <w:r>
         <w:rPr>
           <w:rFonts w:ascii="Times New Roman" w:hAnsi="Times New Roman" w:cs="Times New Roman"/>
@@ -3225,24 +3435,24 @@
     <w:p/>
     <w:p>
       <w:pPr>
-        <w:pStyle w:val="Cabealho2"/>
+        <w:pStyle w:val="Ttulo2"/>
         <w:rPr>
           <w:u w:val="single"/>
         </w:rPr>
       </w:pPr>
-      <w:bookmarkStart w:id="13" w:name="_Toc290744083"/>
-      <w:bookmarkStart w:id="14" w:name="_Toc293350941"/>
+      <w:bookmarkStart w:id="12" w:name="_Toc290744083"/>
+      <w:bookmarkStart w:id="13" w:name="_Toc293350941"/>
       <w:r>
         <w:t>3</w:t>
       </w:r>
       <w:r>
         <w:t xml:space="preserve">.3 </w:t>
       </w:r>
+      <w:bookmarkEnd w:id="12"/>
+      <w:r>
+        <w:t>Tratamento de Erro</w:t>
+      </w:r>
       <w:bookmarkEnd w:id="13"/>
-      <w:r>
-        <w:t>Tratamento de Erro</w:t>
-      </w:r>
-      <w:bookmarkEnd w:id="14"/>
     </w:p>
     <w:p>
       <w:pPr>
@@ -3498,12 +3708,12 @@
     </w:p>
     <w:p>
       <w:pPr>
-        <w:pStyle w:val="Cabealho1"/>
+        <w:pStyle w:val="Ttulo1"/>
         <w:rPr>
           <w:rFonts w:eastAsiaTheme="minorEastAsia"/>
         </w:rPr>
       </w:pPr>
-      <w:bookmarkStart w:id="15" w:name="_Toc293350942"/>
+      <w:bookmarkStart w:id="14" w:name="_Toc293350942"/>
       <w:r>
         <w:rPr>
           <w:rFonts w:eastAsiaTheme="minorEastAsia"/>
@@ -3523,7 +3733,7 @@
         </w:rPr>
         <w:t>Conclusões</w:t>
       </w:r>
-      <w:bookmarkEnd w:id="15"/>
+      <w:bookmarkEnd w:id="14"/>
     </w:p>
     <w:p/>
     <w:p>
@@ -3759,16 +3969,15 @@
           <w:docPartUnique/>
         </w:docPartObj>
       </w:sdtPr>
-      <w:sdtEndPr/>
       <w:sdtContent>
         <w:p>
           <w:pPr>
-            <w:pStyle w:val="Cabealho1"/>
+            <w:pStyle w:val="Ttulo1"/>
           </w:pPr>
           <w:r>
             <w:t xml:space="preserve"> </w:t>
           </w:r>
-          <w:bookmarkStart w:id="16" w:name="_Toc293350943"/>
+          <w:bookmarkStart w:id="15" w:name="_Toc293350943"/>
           <w:r>
             <w:t>Ref</w:t>
           </w:r>
@@ -3784,7 +3993,7 @@
           <w:r>
             <w:t>ncias</w:t>
           </w:r>
-          <w:bookmarkEnd w:id="16"/>
+          <w:bookmarkEnd w:id="15"/>
           <w:r>
             <w:t xml:space="preserve"> </w:t>
           </w:r>
@@ -3828,7 +4037,7 @@
               <w:bottom w:w="15" w:type="dxa"/>
               <w:right w:w="15" w:type="dxa"/>
             </w:tblCellMar>
-            <w:tblLook w:val="04A0" w:firstRow="1" w:lastRow="0" w:firstColumn="1" w:lastColumn="0" w:noHBand="0" w:noVBand="1"/>
+            <w:tblLook w:val="04A0"/>
           </w:tblPr>
           <w:tblGrid>
             <w:gridCol w:w="463"/>
@@ -3852,14 +4061,14 @@
                     <w:noProof/>
                   </w:rPr>
                 </w:pPr>
-                <w:bookmarkStart w:id="17" w:name="ARM11"/>
+                <w:bookmarkStart w:id="16" w:name="ARM11"/>
                 <w:r>
                   <w:rPr>
                     <w:noProof/>
                   </w:rPr>
                   <w:t>[1]</w:t>
                 </w:r>
-                <w:bookmarkEnd w:id="17"/>
+                <w:bookmarkEnd w:id="16"/>
               </w:p>
             </w:tc>
             <w:tc>
@@ -3888,7 +4097,7 @@
                   </w:rPr>
                   <w:t xml:space="preserve">[Online (02-05-2011)]. </w:t>
                 </w:r>
-                <w:hyperlink r:id="rId11" w:history="1">
+                <w:hyperlink r:id="rId9" w:history="1">
                   <w:r>
                     <w:rPr>
                       <w:rStyle w:val="Hiperligao"/>
@@ -3924,14 +4133,14 @@
                     <w:noProof/>
                   </w:rPr>
                 </w:pPr>
-                <w:bookmarkStart w:id="18" w:name="1"/>
+                <w:bookmarkStart w:id="17" w:name="1"/>
                 <w:r>
                   <w:rPr>
                     <w:noProof/>
                   </w:rPr>
                   <w:t>[2]</w:t>
                 </w:r>
-                <w:bookmarkEnd w:id="18"/>
+                <w:bookmarkEnd w:id="17"/>
               </w:p>
             </w:tc>
             <w:tc>
@@ -3992,14 +4201,14 @@
                     <w:noProof/>
                   </w:rPr>
                 </w:pPr>
-                <w:bookmarkStart w:id="19" w:name="Kei11"/>
+                <w:bookmarkStart w:id="18" w:name="Kei11"/>
                 <w:r>
                   <w:rPr>
                     <w:noProof/>
                   </w:rPr>
                   <w:t>[3]</w:t>
                 </w:r>
-                <w:bookmarkEnd w:id="19"/>
+                <w:bookmarkEnd w:id="18"/>
               </w:p>
             </w:tc>
             <w:tc>
@@ -4021,7 +4230,7 @@
                   </w:rPr>
                   <w:t xml:space="preserve">Keil. LPC2294 User Manual. [Online (02-05-2011)]. </w:t>
                 </w:r>
-                <w:hyperlink r:id="rId12" w:history="1">
+                <w:hyperlink r:id="rId10" w:history="1">
                   <w:r>
                     <w:rPr>
                       <w:rStyle w:val="Hiperligao"/>
@@ -4051,14 +4260,14 @@
                     <w:noProof/>
                   </w:rPr>
                 </w:pPr>
-                <w:bookmarkStart w:id="20" w:name="Rob01"/>
+                <w:bookmarkStart w:id="19" w:name="Rob01"/>
                 <w:r>
                   <w:rPr>
                     <w:noProof/>
                   </w:rPr>
                   <w:t>[4]</w:t>
                 </w:r>
-                <w:bookmarkEnd w:id="20"/>
+                <w:bookmarkEnd w:id="19"/>
               </w:p>
             </w:tc>
             <w:tc>
@@ -4103,14 +4312,14 @@
                     <w:noProof/>
                   </w:rPr>
                 </w:pPr>
-                <w:bookmarkStart w:id="21" w:name="Gen1"/>
+                <w:bookmarkStart w:id="20" w:name="Gen1"/>
                 <w:r>
                   <w:rPr>
                     <w:noProof/>
                   </w:rPr>
                   <w:t>[5]</w:t>
                 </w:r>
-                <w:bookmarkEnd w:id="21"/>
+                <w:bookmarkEnd w:id="20"/>
               </w:p>
             </w:tc>
             <w:tc>
@@ -4139,7 +4348,7 @@
                   </w:rPr>
                   <w:t xml:space="preserve">[Online (02-05-2011)]. </w:t>
                 </w:r>
-                <w:hyperlink r:id="rId13" w:history="1">
+                <w:hyperlink r:id="rId11" w:history="1">
                   <w:r>
                     <w:rPr>
                       <w:rStyle w:val="Hiperligao"/>
@@ -4169,14 +4378,14 @@
                     <w:noProof/>
                   </w:rPr>
                 </w:pPr>
-                <w:bookmarkStart w:id="22" w:name="MarcadorPosição1"/>
+                <w:bookmarkStart w:id="21" w:name="MarcadorPosição1"/>
                 <w:r>
                   <w:rPr>
                     <w:noProof/>
                   </w:rPr>
                   <w:t>[6]</w:t>
                 </w:r>
-                <w:bookmarkEnd w:id="22"/>
+                <w:bookmarkEnd w:id="21"/>
               </w:p>
             </w:tc>
             <w:tc>
@@ -4237,14 +4446,14 @@
                     <w:noProof/>
                   </w:rPr>
                 </w:pPr>
-                <w:bookmarkStart w:id="23" w:name="Gen111"/>
+                <w:bookmarkStart w:id="22" w:name="Gen111"/>
                 <w:r>
                   <w:rPr>
                     <w:noProof/>
                   </w:rPr>
                   <w:t>[7]</w:t>
                 </w:r>
-                <w:bookmarkEnd w:id="23"/>
+                <w:bookmarkEnd w:id="22"/>
               </w:p>
             </w:tc>
             <w:tc>
@@ -4273,7 +4482,7 @@
                   </w:rPr>
                   <w:t xml:space="preserve">[Online]. </w:t>
                 </w:r>
-                <w:hyperlink r:id="rId14" w:history="1">
+                <w:hyperlink r:id="rId12" w:history="1">
                   <w:r>
                     <w:rPr>
                       <w:rStyle w:val="Hiperligao"/>
@@ -4432,7 +4641,7 @@
     </w:p>
     <w:p>
       <w:pPr>
-        <w:pStyle w:val="Cabealho1"/>
+        <w:pStyle w:val="Ttulo1"/>
         <w:rPr>
           <w:rFonts w:eastAsiaTheme="minorEastAsia"/>
         </w:rPr>
@@ -4490,37 +4699,8 @@
 </w:document>
 </file>
 
-<file path=word/comments.xml><?xml version="1.0" encoding="utf-8"?>
-<w:comments xmlns:wpc="http://schemas.microsoft.com/office/word/2010/wordprocessingCanvas" xmlns:mc="http://schemas.openxmlformats.org/markup-compatibility/2006" xmlns:o="urn:schemas-microsoft-com:office:office" xmlns:r="http://schemas.openxmlformats.org/officeDocument/2006/relationships" xmlns:m="http://schemas.openxmlformats.org/officeDocument/2006/math" xmlns:v="urn:schemas-microsoft-com:vml" xmlns:wp14="http://schemas.microsoft.com/office/word/2010/wordprocessingDrawing" xmlns:wp="http://schemas.openxmlformats.org/drawingml/2006/wordprocessingDrawing" xmlns:w10="urn:schemas-microsoft-com:office:word" xmlns:w="http://schemas.openxmlformats.org/wordprocessingml/2006/main" xmlns:w14="http://schemas.microsoft.com/office/word/2010/wordml" xmlns:wpg="http://schemas.microsoft.com/office/word/2010/wordprocessingGroup" xmlns:wpi="http://schemas.microsoft.com/office/word/2010/wordprocessingInk" xmlns:wne="http://schemas.microsoft.com/office/word/2006/wordml" xmlns:wps="http://schemas.microsoft.com/office/word/2010/wordprocessingShape" mc:Ignorable="w14 wp14">
-  <w:comment w:id="2" w:author="Sorcha" w:date="2011-05-16T23:48:00Z" w:initials="S">
-    <w:p>
-      <w:pPr>
-        <w:pStyle w:val="Textodecomentrio"/>
-      </w:pPr>
-      <w:r>
-        <w:rPr>
-          <w:rStyle w:val="Refdecomentrio"/>
-        </w:rPr>
-        <w:annotationRef/>
-      </w:r>
-      <w:r>
-        <w:t>Eu estou a fazer a introdução e o planeamento. Se quiseres podes fazer a parte da implementação.</w:t>
-      </w:r>
-    </w:p>
-    <w:p>
-      <w:pPr>
-        <w:pStyle w:val="Textodecomentrio"/>
-      </w:pPr>
-      <w:r>
-        <w:t>No enunciado na ultima folha tá lá o que o homem quer na parte da implementação.</w:t>
-      </w:r>
-    </w:p>
-  </w:comment>
-</w:comments>
-</file>
-
 <file path=word/endnotes.xml><?xml version="1.0" encoding="utf-8"?>
-<w:endnotes xmlns:wpc="http://schemas.microsoft.com/office/word/2010/wordprocessingCanvas" xmlns:mc="http://schemas.openxmlformats.org/markup-compatibility/2006" xmlns:o="urn:schemas-microsoft-com:office:office" xmlns:r="http://schemas.openxmlformats.org/officeDocument/2006/relationships" xmlns:m="http://schemas.openxmlformats.org/officeDocument/2006/math" xmlns:v="urn:schemas-microsoft-com:vml" xmlns:wp14="http://schemas.microsoft.com/office/word/2010/wordprocessingDrawing" xmlns:wp="http://schemas.openxmlformats.org/drawingml/2006/wordprocessingDrawing" xmlns:w10="urn:schemas-microsoft-com:office:word" xmlns:w="http://schemas.openxmlformats.org/wordprocessingml/2006/main" xmlns:w14="http://schemas.microsoft.com/office/word/2010/wordml" xmlns:wpg="http://schemas.microsoft.com/office/word/2010/wordprocessingGroup" xmlns:wpi="http://schemas.microsoft.com/office/word/2010/wordprocessingInk" xmlns:wne="http://schemas.microsoft.com/office/word/2006/wordml" xmlns:wps="http://schemas.microsoft.com/office/word/2010/wordprocessingShape" mc:Ignorable="w14 wp14">
+<w:endnotes xmlns:ve="http://schemas.openxmlformats.org/markup-compatibility/2006" xmlns:o="urn:schemas-microsoft-com:office:office" xmlns:r="http://schemas.openxmlformats.org/officeDocument/2006/relationships" xmlns:m="http://schemas.openxmlformats.org/officeDocument/2006/math" xmlns:v="urn:schemas-microsoft-com:vml" xmlns:wp="http://schemas.openxmlformats.org/drawingml/2006/wordprocessingDrawing" xmlns:w10="urn:schemas-microsoft-com:office:word" xmlns:w="http://schemas.openxmlformats.org/wordprocessingml/2006/main" xmlns:wne="http://schemas.microsoft.com/office/word/2006/wordml">
   <w:endnote w:type="separator" w:id="-1">
     <w:p>
       <w:pPr>
@@ -4545,7 +4725,7 @@
 </file>
 
 <file path=word/footnotes.xml><?xml version="1.0" encoding="utf-8"?>
-<w:footnotes xmlns:wpc="http://schemas.microsoft.com/office/word/2010/wordprocessingCanvas" xmlns:mc="http://schemas.openxmlformats.org/markup-compatibility/2006" xmlns:o="urn:schemas-microsoft-com:office:office" xmlns:r="http://schemas.openxmlformats.org/officeDocument/2006/relationships" xmlns:m="http://schemas.openxmlformats.org/officeDocument/2006/math" xmlns:v="urn:schemas-microsoft-com:vml" xmlns:wp14="http://schemas.microsoft.com/office/word/2010/wordprocessingDrawing" xmlns:wp="http://schemas.openxmlformats.org/drawingml/2006/wordprocessingDrawing" xmlns:w10="urn:schemas-microsoft-com:office:word" xmlns:w="http://schemas.openxmlformats.org/wordprocessingml/2006/main" xmlns:w14="http://schemas.microsoft.com/office/word/2010/wordml" xmlns:wpg="http://schemas.microsoft.com/office/word/2010/wordprocessingGroup" xmlns:wpi="http://schemas.microsoft.com/office/word/2010/wordprocessingInk" xmlns:wne="http://schemas.microsoft.com/office/word/2006/wordml" xmlns:wps="http://schemas.microsoft.com/office/word/2010/wordprocessingShape" mc:Ignorable="w14 wp14">
+<w:footnotes xmlns:ve="http://schemas.openxmlformats.org/markup-compatibility/2006" xmlns:o="urn:schemas-microsoft-com:office:office" xmlns:r="http://schemas.openxmlformats.org/officeDocument/2006/relationships" xmlns:m="http://schemas.openxmlformats.org/officeDocument/2006/math" xmlns:v="urn:schemas-microsoft-com:vml" xmlns:wp="http://schemas.openxmlformats.org/drawingml/2006/wordprocessingDrawing" xmlns:w10="urn:schemas-microsoft-com:office:word" xmlns:w="http://schemas.openxmlformats.org/wordprocessingml/2006/main" xmlns:wne="http://schemas.microsoft.com/office/word/2006/wordml">
   <w:footnote w:type="separator" w:id="-1">
     <w:p>
       <w:pPr>
@@ -4570,7 +4750,7 @@
 </file>
 
 <file path=word/numbering.xml><?xml version="1.0" encoding="utf-8"?>
-<w:numbering xmlns:wpc="http://schemas.microsoft.com/office/word/2010/wordprocessingCanvas" xmlns:mc="http://schemas.openxmlformats.org/markup-compatibility/2006" xmlns:o="urn:schemas-microsoft-com:office:office" xmlns:r="http://schemas.openxmlformats.org/officeDocument/2006/relationships" xmlns:m="http://schemas.openxmlformats.org/officeDocument/2006/math" xmlns:v="urn:schemas-microsoft-com:vml" xmlns:wp14="http://schemas.microsoft.com/office/word/2010/wordprocessingDrawing" xmlns:wp="http://schemas.openxmlformats.org/drawingml/2006/wordprocessingDrawing" xmlns:w10="urn:schemas-microsoft-com:office:word" xmlns:w="http://schemas.openxmlformats.org/wordprocessingml/2006/main" xmlns:w14="http://schemas.microsoft.com/office/word/2010/wordml" xmlns:wpg="http://schemas.microsoft.com/office/word/2010/wordprocessingGroup" xmlns:wpi="http://schemas.microsoft.com/office/word/2010/wordprocessingInk" xmlns:wne="http://schemas.microsoft.com/office/word/2006/wordml" xmlns:wps="http://schemas.microsoft.com/office/word/2010/wordprocessingShape" mc:Ignorable="w14 wp14">
+<w:numbering xmlns:ve="http://schemas.openxmlformats.org/markup-compatibility/2006" xmlns:o="urn:schemas-microsoft-com:office:office" xmlns:r="http://schemas.openxmlformats.org/officeDocument/2006/relationships" xmlns:m="http://schemas.openxmlformats.org/officeDocument/2006/math" xmlns:v="urn:schemas-microsoft-com:vml" xmlns:wp="http://schemas.openxmlformats.org/drawingml/2006/wordprocessingDrawing" xmlns:w10="urn:schemas-microsoft-com:office:word" xmlns:w="http://schemas.openxmlformats.org/wordprocessingml/2006/main" xmlns:wne="http://schemas.microsoft.com/office/word/2006/wordml">
   <w:abstractNum w:abstractNumId="0">
     <w:nsid w:val="07AD2EC5"/>
     <w:multiLevelType w:val="hybridMultilevel"/>
@@ -5514,6 +5694,119 @@
     </w:lvl>
   </w:abstractNum>
   <w:abstractNum w:abstractNumId="9">
+    <w:nsid w:val="35B06D19"/>
+    <w:multiLevelType w:val="hybridMultilevel"/>
+    <w:tmpl w:val="5802A82A"/>
+    <w:lvl w:ilvl="0" w:tplc="08160001">
+      <w:start w:val="1"/>
+      <w:numFmt w:val="bullet"/>
+      <w:lvlText w:val=""/>
+      <w:lvlJc w:val="left"/>
+      <w:pPr>
+        <w:ind w:left="720" w:hanging="360"/>
+      </w:pPr>
+      <w:rPr>
+        <w:rFonts w:ascii="Symbol" w:hAnsi="Symbol" w:hint="default"/>
+      </w:rPr>
+    </w:lvl>
+    <w:lvl w:ilvl="1" w:tplc="08160003" w:tentative="1">
+      <w:start w:val="1"/>
+      <w:numFmt w:val="bullet"/>
+      <w:lvlText w:val="o"/>
+      <w:lvlJc w:val="left"/>
+      <w:pPr>
+        <w:ind w:left="1440" w:hanging="360"/>
+      </w:pPr>
+      <w:rPr>
+        <w:rFonts w:ascii="Courier New" w:hAnsi="Courier New" w:cs="Courier New" w:hint="default"/>
+      </w:rPr>
+    </w:lvl>
+    <w:lvl w:ilvl="2" w:tplc="08160005" w:tentative="1">
+      <w:start w:val="1"/>
+      <w:numFmt w:val="bullet"/>
+      <w:lvlText w:val=""/>
+      <w:lvlJc w:val="left"/>
+      <w:pPr>
+        <w:ind w:left="2160" w:hanging="360"/>
+      </w:pPr>
+      <w:rPr>
+        <w:rFonts w:ascii="Wingdings" w:hAnsi="Wingdings" w:hint="default"/>
+      </w:rPr>
+    </w:lvl>
+    <w:lvl w:ilvl="3" w:tplc="08160001" w:tentative="1">
+      <w:start w:val="1"/>
+      <w:numFmt w:val="bullet"/>
+      <w:lvlText w:val=""/>
+      <w:lvlJc w:val="left"/>
+      <w:pPr>
+        <w:ind w:left="2880" w:hanging="360"/>
+      </w:pPr>
+      <w:rPr>
+        <w:rFonts w:ascii="Symbol" w:hAnsi="Symbol" w:hint="default"/>
+      </w:rPr>
+    </w:lvl>
+    <w:lvl w:ilvl="4" w:tplc="08160003" w:tentative="1">
+      <w:start w:val="1"/>
+      <w:numFmt w:val="bullet"/>
+      <w:lvlText w:val="o"/>
+      <w:lvlJc w:val="left"/>
+      <w:pPr>
+        <w:ind w:left="3600" w:hanging="360"/>
+      </w:pPr>
+      <w:rPr>
+        <w:rFonts w:ascii="Courier New" w:hAnsi="Courier New" w:cs="Courier New" w:hint="default"/>
+      </w:rPr>
+    </w:lvl>
+    <w:lvl w:ilvl="5" w:tplc="08160005" w:tentative="1">
+      <w:start w:val="1"/>
+      <w:numFmt w:val="bullet"/>
+      <w:lvlText w:val=""/>
+      <w:lvlJc w:val="left"/>
+      <w:pPr>
+        <w:ind w:left="4320" w:hanging="360"/>
+      </w:pPr>
+      <w:rPr>
+        <w:rFonts w:ascii="Wingdings" w:hAnsi="Wingdings" w:hint="default"/>
+      </w:rPr>
+    </w:lvl>
+    <w:lvl w:ilvl="6" w:tplc="08160001" w:tentative="1">
+      <w:start w:val="1"/>
+      <w:numFmt w:val="bullet"/>
+      <w:lvlText w:val=""/>
+      <w:lvlJc w:val="left"/>
+      <w:pPr>
+        <w:ind w:left="5040" w:hanging="360"/>
+      </w:pPr>
+      <w:rPr>
+        <w:rFonts w:ascii="Symbol" w:hAnsi="Symbol" w:hint="default"/>
+      </w:rPr>
+    </w:lvl>
+    <w:lvl w:ilvl="7" w:tplc="08160003" w:tentative="1">
+      <w:start w:val="1"/>
+      <w:numFmt w:val="bullet"/>
+      <w:lvlText w:val="o"/>
+      <w:lvlJc w:val="left"/>
+      <w:pPr>
+        <w:ind w:left="5760" w:hanging="360"/>
+      </w:pPr>
+      <w:rPr>
+        <w:rFonts w:ascii="Courier New" w:hAnsi="Courier New" w:cs="Courier New" w:hint="default"/>
+      </w:rPr>
+    </w:lvl>
+    <w:lvl w:ilvl="8" w:tplc="08160005" w:tentative="1">
+      <w:start w:val="1"/>
+      <w:numFmt w:val="bullet"/>
+      <w:lvlText w:val=""/>
+      <w:lvlJc w:val="left"/>
+      <w:pPr>
+        <w:ind w:left="6480" w:hanging="360"/>
+      </w:pPr>
+      <w:rPr>
+        <w:rFonts w:ascii="Wingdings" w:hAnsi="Wingdings" w:hint="default"/>
+      </w:rPr>
+    </w:lvl>
+  </w:abstractNum>
+  <w:abstractNum w:abstractNumId="10">
     <w:nsid w:val="3B7954AE"/>
     <w:multiLevelType w:val="hybridMultilevel"/>
     <w:tmpl w:val="A18C1B6C"/>
@@ -5626,7 +5919,7 @@
       </w:rPr>
     </w:lvl>
   </w:abstractNum>
-  <w:abstractNum w:abstractNumId="10">
+  <w:abstractNum w:abstractNumId="11">
     <w:nsid w:val="49766DC1"/>
     <w:multiLevelType w:val="hybridMultilevel"/>
     <w:tmpl w:val="542EE5B2"/>
@@ -5739,7 +6032,7 @@
       </w:rPr>
     </w:lvl>
   </w:abstractNum>
-  <w:abstractNum w:abstractNumId="11">
+  <w:abstractNum w:abstractNumId="12">
     <w:nsid w:val="4FF82E30"/>
     <w:multiLevelType w:val="hybridMultilevel"/>
     <w:tmpl w:val="6AC2F19C"/>
@@ -5852,7 +6145,7 @@
       </w:rPr>
     </w:lvl>
   </w:abstractNum>
-  <w:abstractNum w:abstractNumId="12">
+  <w:abstractNum w:abstractNumId="13">
     <w:nsid w:val="50785052"/>
     <w:multiLevelType w:val="hybridMultilevel"/>
     <w:tmpl w:val="41642192"/>
@@ -5965,7 +6258,7 @@
       </w:rPr>
     </w:lvl>
   </w:abstractNum>
-  <w:abstractNum w:abstractNumId="13">
+  <w:abstractNum w:abstractNumId="14">
     <w:nsid w:val="627E4134"/>
     <w:multiLevelType w:val="hybridMultilevel"/>
     <w:tmpl w:val="576E8328"/>
@@ -6052,13 +6345,13 @@
     </w:lvl>
   </w:abstractNum>
   <w:num w:numId="1">
-    <w:abstractNumId w:val="10"/>
+    <w:abstractNumId w:val="11"/>
   </w:num>
   <w:num w:numId="2">
     <w:abstractNumId w:val="1"/>
   </w:num>
   <w:num w:numId="3">
-    <w:abstractNumId w:val="13"/>
+    <w:abstractNumId w:val="14"/>
   </w:num>
   <w:num w:numId="4">
     <w:abstractNumId w:val="4"/>
@@ -6067,7 +6360,7 @@
     <w:abstractNumId w:val="8"/>
   </w:num>
   <w:num w:numId="6">
-    <w:abstractNumId w:val="12"/>
+    <w:abstractNumId w:val="13"/>
   </w:num>
   <w:num w:numId="7">
     <w:abstractNumId w:val="6"/>
@@ -6082,22 +6375,25 @@
     <w:abstractNumId w:val="3"/>
   </w:num>
   <w:num w:numId="11">
-    <w:abstractNumId w:val="11"/>
+    <w:abstractNumId w:val="12"/>
   </w:num>
   <w:num w:numId="12">
     <w:abstractNumId w:val="5"/>
   </w:num>
   <w:num w:numId="13">
-    <w:abstractNumId w:val="9"/>
+    <w:abstractNumId w:val="10"/>
   </w:num>
   <w:num w:numId="14">
     <w:abstractNumId w:val="7"/>
+  </w:num>
+  <w:num w:numId="15">
+    <w:abstractNumId w:val="9"/>
   </w:num>
 </w:numbering>
 </file>
 
 <file path=word/styles.xml><?xml version="1.0" encoding="utf-8"?>
-<w:styles xmlns:mc="http://schemas.openxmlformats.org/markup-compatibility/2006" xmlns:r="http://schemas.openxmlformats.org/officeDocument/2006/relationships" xmlns:w="http://schemas.openxmlformats.org/wordprocessingml/2006/main" xmlns:w14="http://schemas.microsoft.com/office/word/2010/wordml" mc:Ignorable="w14">
+<w:styles xmlns:r="http://schemas.openxmlformats.org/officeDocument/2006/relationships" xmlns:w="http://schemas.openxmlformats.org/wordprocessingml/2006/main">
   <w:docDefaults>
     <w:rPrDefault>
       <w:rPr>
@@ -6257,11 +6553,11 @@
     <w:qFormat/>
     <w:rsid w:val="00223BBC"/>
   </w:style>
-  <w:style w:type="paragraph" w:styleId="Cabealho1">
+  <w:style w:type="paragraph" w:styleId="Ttulo1">
     <w:name w:val="heading 1"/>
     <w:basedOn w:val="Normal"/>
     <w:next w:val="Normal"/>
-    <w:link w:val="Cabealho1Carcter"/>
+    <w:link w:val="Ttulo1Carcter"/>
     <w:uiPriority w:val="9"/>
     <w:qFormat/>
     <w:rsid w:val="00C4073B"/>
@@ -6280,11 +6576,11 @@
       <w:szCs w:val="28"/>
     </w:rPr>
   </w:style>
-  <w:style w:type="paragraph" w:styleId="Cabealho2">
+  <w:style w:type="paragraph" w:styleId="Ttulo2">
     <w:name w:val="heading 2"/>
     <w:basedOn w:val="Normal"/>
     <w:next w:val="Normal"/>
-    <w:link w:val="Cabealho2Carcter"/>
+    <w:link w:val="Ttulo2Carcter"/>
     <w:uiPriority w:val="9"/>
     <w:unhideWhenUsed/>
     <w:qFormat/>
@@ -6304,11 +6600,11 @@
       <w:szCs w:val="26"/>
     </w:rPr>
   </w:style>
-  <w:style w:type="paragraph" w:styleId="Cabealho3">
+  <w:style w:type="paragraph" w:styleId="Ttulo3">
     <w:name w:val="heading 3"/>
     <w:basedOn w:val="Normal"/>
     <w:next w:val="Normal"/>
-    <w:link w:val="Cabealho3Carcter"/>
+    <w:link w:val="Ttulo3Carcter"/>
     <w:uiPriority w:val="9"/>
     <w:unhideWhenUsed/>
     <w:qFormat/>
@@ -6337,6 +6633,7 @@
     <w:uiPriority w:val="99"/>
     <w:semiHidden/>
     <w:unhideWhenUsed/>
+    <w:qFormat/>
     <w:tblPr>
       <w:tblInd w:w="0" w:type="dxa"/>
       <w:tblCellMar>
@@ -6353,10 +6650,10 @@
     <w:semiHidden/>
     <w:unhideWhenUsed/>
   </w:style>
-  <w:style w:type="character" w:customStyle="1" w:styleId="Cabealho1Carcter">
-    <w:name w:val="Cabeçalho 1 Carácter"/>
+  <w:style w:type="character" w:customStyle="1" w:styleId="Ttulo1Carcter">
+    <w:name w:val="Título 1 Carácter"/>
     <w:basedOn w:val="Tipodeletrapredefinidodopargrafo"/>
-    <w:link w:val="Cabealho1"/>
+    <w:link w:val="Ttulo1"/>
     <w:uiPriority w:val="9"/>
     <w:rsid w:val="00C4073B"/>
     <w:rPr>
@@ -6368,10 +6665,10 @@
       <w:szCs w:val="28"/>
     </w:rPr>
   </w:style>
-  <w:style w:type="character" w:customStyle="1" w:styleId="Cabealho2Carcter">
-    <w:name w:val="Cabeçalho 2 Carácter"/>
+  <w:style w:type="character" w:customStyle="1" w:styleId="Ttulo2Carcter">
+    <w:name w:val="Título 2 Carácter"/>
     <w:basedOn w:val="Tipodeletrapredefinidodopargrafo"/>
-    <w:link w:val="Cabealho2"/>
+    <w:link w:val="Ttulo2"/>
     <w:uiPriority w:val="9"/>
     <w:rsid w:val="00C4073B"/>
     <w:rPr>
@@ -6424,10 +6721,10 @@
       <w:contextualSpacing/>
     </w:pPr>
   </w:style>
-  <w:style w:type="character" w:customStyle="1" w:styleId="Cabealho3Carcter">
-    <w:name w:val="Cabeçalho 3 Carácter"/>
+  <w:style w:type="character" w:customStyle="1" w:styleId="Ttulo3Carcter">
+    <w:name w:val="Título 3 Carácter"/>
     <w:basedOn w:val="Tipodeletrapredefinidodopargrafo"/>
-    <w:link w:val="Cabealho3"/>
+    <w:link w:val="Ttulo3"/>
     <w:uiPriority w:val="9"/>
     <w:rsid w:val="007F0E40"/>
     <w:rPr>
@@ -6540,7 +6837,7 @@
   </w:style>
   <w:style w:type="paragraph" w:styleId="Ttulodondice">
     <w:name w:val="TOC Heading"/>
-    <w:basedOn w:val="Cabealho1"/>
+    <w:basedOn w:val="Ttulo1"/>
     <w:next w:val="Normal"/>
     <w:uiPriority w:val="39"/>
     <w:unhideWhenUsed/>
@@ -8306,7 +8603,7 @@
     <b:Tag>1</b:Tag>
     <b:SourceType>Book</b:SourceType>
     <b:Guid>{630F655C-51B9-4679-9577-A6C8B96AE7FF}</b:Guid>
-    <b:LCID>en-US</b:LCID>
+    <b:LCID>1033</b:LCID>
     <b:Author>
       <b:Author>
         <b:NameList>
@@ -8328,7 +8625,7 @@
     <b:Tag>MarcadorPosição1</b:Tag>
     <b:SourceType>Book</b:SourceType>
     <b:Guid>{14AB6EA6-B28B-4C19-A103-E18DC48CEC7B}</b:Guid>
-    <b:LCID>en-US</b:LCID>
+    <b:LCID>1033</b:LCID>
     <b:Author>
       <b:Author>
         <b:NameList>
@@ -8434,7 +8731,7 @@
 </file>
 
 <file path=customXml/itemProps1.xml><?xml version="1.0" encoding="utf-8"?>
-<ds:datastoreItem xmlns:ds="http://schemas.openxmlformats.org/officeDocument/2006/customXml" ds:itemID="{177C31FE-A5AC-41B0-B180-807F203F65A0}">
+<ds:datastoreItem xmlns:ds="http://schemas.openxmlformats.org/officeDocument/2006/customXml" ds:itemID="{A415EEC8-E782-40CF-820A-03AE6EDA15B8}">
   <ds:schemaRefs>
     <ds:schemaRef ds:uri="http://schemas.openxmlformats.org/officeDocument/2006/bibliography"/>
   </ds:schemaRefs>

</xml_diff>

<commit_message>
Alteração do rel 2
</commit_message>
<xml_diff>
--- a/Relat�rio.docx
+++ b/Relat�rio.docx
@@ -2542,6 +2542,11 @@
       <w:r>
         <w:t>;</w:t>
       </w:r>
+    </w:p>
+    <w:p>
+      <w:pPr>
+        <w:pStyle w:val="PargrafodaLista"/>
+      </w:pPr>
     </w:p>
     <w:p>
       <w:pPr>
@@ -9326,7 +9331,7 @@
 </file>
 
 <file path=customXml/itemProps1.xml><?xml version="1.0" encoding="utf-8"?>
-<ds:datastoreItem xmlns:ds="http://schemas.openxmlformats.org/officeDocument/2006/customXml" ds:itemID="{03CD8391-FCD5-4981-BB9B-F85E6A93BF39}">
+<ds:datastoreItem xmlns:ds="http://schemas.openxmlformats.org/officeDocument/2006/customXml" ds:itemID="{064DCDE9-ADEB-4FB0-BD9F-4857C1DE81A1}">
   <ds:schemaRefs>
     <ds:schemaRef ds:uri="http://schemas.openxmlformats.org/officeDocument/2006/bibliography"/>
   </ds:schemaRefs>

</xml_diff>